<commit_message>
começo da lista de presidentes
peguei as fotos e relatei o desenvolvimento
</commit_message>
<xml_diff>
--- a/Relatório.docx
+++ b/Relatório.docx
@@ -82,8 +82,6 @@
           <w:szCs w:val="28"/>
         </w:rPr>
       </w:pPr>
-      <w:bookmarkStart w:id="0" w:name="_GoBack"/>
-      <w:bookmarkEnd w:id="0"/>
     </w:p>
     <w:p>
       <w:pPr>
@@ -185,6 +183,30 @@
         </w:rPr>
         <w:t>.</w:t>
       </w:r>
+    </w:p>
+    <w:p>
+      <w:pPr>
+        <w:pStyle w:val="PargrafodaLista"/>
+        <w:numPr>
+          <w:ilvl w:val="0"/>
+          <w:numId w:val="1"/>
+        </w:numPr>
+        <w:rPr>
+          <w:rFonts w:ascii="Arial" w:hAnsi="Arial" w:cs="Arial"/>
+          <w:sz w:val="28"/>
+          <w:szCs w:val="28"/>
+        </w:rPr>
+      </w:pPr>
+      <w:r>
+        <w:rPr>
+          <w:rFonts w:ascii="Arial" w:hAnsi="Arial" w:cs="Arial"/>
+          <w:sz w:val="28"/>
+          <w:szCs w:val="28"/>
+        </w:rPr>
+        <w:t>14/08: Início da lista de presidentes.</w:t>
+      </w:r>
+      <w:bookmarkStart w:id="0" w:name="_GoBack"/>
+      <w:bookmarkEnd w:id="0"/>
     </w:p>
     <w:sectPr>
       <w:pgSz w:w="11906" w:h="16838"/>

</xml_diff>